<commit_message>
Working like a maniac
</commit_message>
<xml_diff>
--- a/lab5/Lab5_report.docx
+++ b/lab5/Lab5_report.docx
@@ -212,37 +212,543 @@
           <w:rFonts w:cstheme="minorHAnsi"/>
           <w:lang w:val="en-US"/>
         </w:rPr>
-        <w:t>No the performance is not consistent across all fold. We could observe a performance fluctuation between each fold, and this has to be accounted for when evaluating the performance. In order to deal with this one could perform averaging of the results from each fold which is standard practice when doing k-fold cross validation.</w:t>
-      </w:r>
-    </w:p>
-    <w:p>
-      <w:pPr>
-        <w:rPr>
-          <w:rFonts w:cstheme="minorHAnsi"/>
-          <w:lang w:val="en-US"/>
-        </w:rPr>
-      </w:pPr>
-      <w:r>
-        <w:rPr>
-          <w:rFonts w:cstheme="minorHAnsi"/>
-          <w:lang w:val="en-US"/>
-        </w:rPr>
-        <w:t xml:space="preserve">One thing that we also observed was that when increasing the number of folds to above 5 the GPU started producing memory issue errors. It ran out of memory. This occurred regardless if deleting the model and clearing the session in-between each fold. </w:t>
-      </w:r>
-    </w:p>
-    <w:p>
-      <w:pPr>
-        <w:rPr>
-          <w:rFonts w:cstheme="minorHAnsi"/>
-          <w:lang w:val="en-US"/>
-        </w:rPr>
-      </w:pPr>
-      <w:r>
-        <w:rPr>
-          <w:rFonts w:cstheme="minorHAnsi"/>
-          <w:lang w:val="en-US"/>
-        </w:rPr>
-        <w:t xml:space="preserve">We used data augmentation and loaded the data batch by batch with 150 epochs per fold. </w:t>
+        <w:t xml:space="preserve">No the performance is not consistent across all fold. We could observe a performance fluctuation between each fold, and this has to be accounted for when evaluating the </w:t>
+      </w:r>
+      <w:r>
+        <w:rPr>
+          <w:rFonts w:cstheme="minorHAnsi"/>
+          <w:lang w:val="en-US"/>
+        </w:rPr>
+        <w:t>results</w:t>
+      </w:r>
+      <w:r>
+        <w:rPr>
+          <w:rFonts w:cstheme="minorHAnsi"/>
+          <w:lang w:val="en-US"/>
+        </w:rPr>
+        <w:t>. In order to deal with this one could perform averaging of the results from each fold which is standard practice when doing k-fold cross validation.</w:t>
+      </w:r>
+    </w:p>
+    <w:p>
+      <w:pPr>
+        <w:rPr>
+          <w:rFonts w:cstheme="minorHAnsi"/>
+          <w:lang w:val="en-US"/>
+        </w:rPr>
+      </w:pPr>
+      <w:r>
+        <w:rPr>
+          <w:rFonts w:cstheme="minorHAnsi"/>
+          <w:lang w:val="en-US"/>
+        </w:rPr>
+        <w:t>Unfortunately,</w:t>
+      </w:r>
+      <w:r>
+        <w:rPr>
+          <w:rFonts w:cstheme="minorHAnsi"/>
+          <w:lang w:val="en-US"/>
+        </w:rPr>
+        <w:t xml:space="preserve"> when increasing the number of folds to above </w:t>
+      </w:r>
+      <w:r>
+        <w:rPr>
+          <w:rFonts w:cstheme="minorHAnsi"/>
+          <w:lang w:val="en-US"/>
+        </w:rPr>
+        <w:t>3,</w:t>
+      </w:r>
+      <w:r>
+        <w:rPr>
+          <w:rFonts w:cstheme="minorHAnsi"/>
+          <w:lang w:val="en-US"/>
+        </w:rPr>
+        <w:t xml:space="preserve"> the GPU ran out of memory. This occurred regardless if deleting the model and clearing the session in-between each fold.</w:t>
+      </w:r>
+      <w:r>
+        <w:rPr>
+          <w:rFonts w:cstheme="minorHAnsi"/>
+          <w:lang w:val="en-US"/>
+        </w:rPr>
+        <w:t xml:space="preserve"> Thus, we were not able to see if we could get better results with 10 folds which is standard.</w:t>
+      </w:r>
+      <w:r>
+        <w:rPr>
+          <w:rFonts w:cstheme="minorHAnsi"/>
+          <w:lang w:val="en-US"/>
+        </w:rPr>
+        <w:t xml:space="preserve"> </w:t>
+      </w:r>
+    </w:p>
+    <w:p>
+      <w:pPr>
+        <w:rPr>
+          <w:rFonts w:cstheme="minorHAnsi"/>
+          <w:lang w:val="en-US"/>
+        </w:rPr>
+      </w:pPr>
+      <w:r>
+        <w:rPr>
+          <w:rFonts w:cstheme="minorHAnsi"/>
+          <w:lang w:val="en-US"/>
+        </w:rPr>
+        <w:t>We used data augmentation and loaded the data batch by batch with 50 epochs per fold.</w:t>
+      </w:r>
+      <w:r>
+        <w:rPr>
+          <w:rFonts w:cstheme="minorHAnsi"/>
+          <w:lang w:val="en-US"/>
+        </w:rPr>
+        <w:t xml:space="preserve"> The number of folds was set to 3. </w:t>
+      </w:r>
+    </w:p>
+    <w:p>
+      <w:pPr>
+        <w:rPr>
+          <w:rFonts w:cstheme="minorHAnsi"/>
+          <w:lang w:val="en-US"/>
+        </w:rPr>
+      </w:pPr>
+      <w:r>
+        <w:rPr>
+          <w:rFonts w:cstheme="minorHAnsi"/>
+          <w:lang w:val="en-US"/>
+        </w:rPr>
+        <w:t xml:space="preserve">With these settings we got the following results: </w:t>
+      </w:r>
+    </w:p>
+    <w:p>
+      <w:pPr>
+        <w:rPr>
+          <w:rFonts w:cstheme="minorHAnsi"/>
+          <w:lang w:val="en-US"/>
+        </w:rPr>
+      </w:pPr>
+      <w:r>
+        <w:rPr>
+          <w:rFonts w:cstheme="minorHAnsi"/>
+          <w:b/>
+          <w:bCs/>
+          <w:lang w:val="en-US"/>
+        </w:rPr>
+        <w:t>First fold:</w:t>
+      </w:r>
+      <w:r>
+        <w:rPr>
+          <w:rFonts w:cstheme="minorHAnsi"/>
+          <w:lang w:val="en-US"/>
+        </w:rPr>
+        <w:t xml:space="preserve"> </w:t>
+      </w:r>
+      <w:r>
+        <w:rPr>
+          <w:rFonts w:cstheme="minorHAnsi"/>
+          <w:lang w:val="en-US"/>
+        </w:rPr>
+        <w:t xml:space="preserve">Loss &amp; accuracy of  </w:t>
+      </w:r>
+      <w:r>
+        <w:rPr>
+          <w:rFonts w:cstheme="minorHAnsi"/>
+          <w:lang w:val="en-US"/>
+        </w:rPr>
+        <w:t xml:space="preserve">0.2126 </w:t>
+      </w:r>
+      <w:r>
+        <w:rPr>
+          <w:rFonts w:cstheme="minorHAnsi"/>
+          <w:lang w:val="en-US"/>
+        </w:rPr>
+        <w:t>and</w:t>
+      </w:r>
+      <w:r>
+        <w:rPr>
+          <w:rFonts w:cstheme="minorHAnsi"/>
+          <w:lang w:val="en-US"/>
+        </w:rPr>
+        <w:t xml:space="preserve"> 0.7875</w:t>
+      </w:r>
+      <w:r>
+        <w:rPr>
+          <w:rFonts w:cstheme="minorHAnsi"/>
+          <w:lang w:val="en-US"/>
+        </w:rPr>
+        <w:t>,</w:t>
+      </w:r>
+      <w:r>
+        <w:rPr>
+          <w:rFonts w:cstheme="minorHAnsi"/>
+          <w:lang w:val="en-US"/>
+        </w:rPr>
+        <w:t xml:space="preserve"> precision</w:t>
+      </w:r>
+      <w:r>
+        <w:rPr>
+          <w:rFonts w:cstheme="minorHAnsi"/>
+          <w:lang w:val="en-US"/>
+        </w:rPr>
+        <w:t xml:space="preserve"> &amp; </w:t>
+      </w:r>
+      <w:r>
+        <w:rPr>
+          <w:rFonts w:cstheme="minorHAnsi"/>
+          <w:lang w:val="en-US"/>
+        </w:rPr>
+        <w:t>recall of</w:t>
+      </w:r>
+      <w:r>
+        <w:rPr>
+          <w:rFonts w:cstheme="minorHAnsi"/>
+          <w:lang w:val="en-US"/>
+        </w:rPr>
+        <w:t xml:space="preserve"> 0.8143 </w:t>
+      </w:r>
+      <w:r>
+        <w:rPr>
+          <w:rFonts w:cstheme="minorHAnsi"/>
+          <w:lang w:val="en-US"/>
+        </w:rPr>
+        <w:t>and</w:t>
+      </w:r>
+      <w:r>
+        <w:rPr>
+          <w:rFonts w:cstheme="minorHAnsi"/>
+          <w:lang w:val="en-US"/>
+        </w:rPr>
+        <w:t xml:space="preserve"> 0.7800</w:t>
+      </w:r>
+      <w:r>
+        <w:rPr>
+          <w:rFonts w:cstheme="minorHAnsi"/>
+          <w:lang w:val="en-US"/>
+        </w:rPr>
+        <w:br/>
+      </w:r>
+      <w:r>
+        <w:rPr>
+          <w:rFonts w:cstheme="minorHAnsi"/>
+          <w:b/>
+          <w:bCs/>
+          <w:lang w:val="en-US"/>
+        </w:rPr>
+        <w:t>Second fold:</w:t>
+      </w:r>
+      <w:r>
+        <w:rPr>
+          <w:rFonts w:cstheme="minorHAnsi"/>
+          <w:lang w:val="en-US"/>
+        </w:rPr>
+        <w:t xml:space="preserve"> Loss &amp; accuracy of  </w:t>
+      </w:r>
+      <w:r>
+        <w:rPr>
+          <w:rFonts w:cstheme="minorHAnsi"/>
+          <w:lang w:val="en-US"/>
+        </w:rPr>
+        <w:t xml:space="preserve">0.1864 </w:t>
+      </w:r>
+      <w:r>
+        <w:rPr>
+          <w:rFonts w:cstheme="minorHAnsi"/>
+          <w:lang w:val="en-US"/>
+        </w:rPr>
+        <w:t>and</w:t>
+      </w:r>
+      <w:r>
+        <w:rPr>
+          <w:rFonts w:cstheme="minorHAnsi"/>
+          <w:lang w:val="en-US"/>
+        </w:rPr>
+        <w:t xml:space="preserve"> 0.8137</w:t>
+      </w:r>
+      <w:r>
+        <w:rPr>
+          <w:rFonts w:cstheme="minorHAnsi"/>
+          <w:lang w:val="en-US"/>
+        </w:rPr>
+        <w:t>,</w:t>
+      </w:r>
+      <w:r>
+        <w:rPr>
+          <w:rFonts w:cstheme="minorHAnsi"/>
+          <w:lang w:val="en-US"/>
+        </w:rPr>
+        <w:t xml:space="preserve"> precision</w:t>
+      </w:r>
+      <w:r>
+        <w:rPr>
+          <w:rFonts w:cstheme="minorHAnsi"/>
+          <w:lang w:val="en-US"/>
+        </w:rPr>
+        <w:t xml:space="preserve"> &amp; recall of</w:t>
+      </w:r>
+      <w:r>
+        <w:rPr>
+          <w:rFonts w:cstheme="minorHAnsi"/>
+          <w:lang w:val="en-US"/>
+        </w:rPr>
+        <w:t xml:space="preserve"> 0.8433 </w:t>
+      </w:r>
+      <w:r>
+        <w:rPr>
+          <w:rFonts w:cstheme="minorHAnsi"/>
+          <w:lang w:val="en-US"/>
+        </w:rPr>
+        <w:t>and</w:t>
+      </w:r>
+      <w:r>
+        <w:rPr>
+          <w:rFonts w:cstheme="minorHAnsi"/>
+          <w:lang w:val="en-US"/>
+        </w:rPr>
+        <w:t xml:space="preserve"> 0.8021</w:t>
+      </w:r>
+      <w:r>
+        <w:rPr>
+          <w:rFonts w:cstheme="minorHAnsi"/>
+          <w:lang w:val="en-US"/>
+        </w:rPr>
+        <w:br/>
+      </w:r>
+      <w:r>
+        <w:rPr>
+          <w:rFonts w:cstheme="minorHAnsi"/>
+          <w:b/>
+          <w:bCs/>
+          <w:lang w:val="en-US"/>
+        </w:rPr>
+        <w:t>Third fold:</w:t>
+      </w:r>
+      <w:r>
+        <w:rPr>
+          <w:rFonts w:cstheme="minorHAnsi"/>
+          <w:lang w:val="en-US"/>
+        </w:rPr>
+        <w:t xml:space="preserve"> Loss &amp; accuracy of  </w:t>
+      </w:r>
+      <w:r>
+        <w:rPr>
+          <w:rFonts w:cstheme="minorHAnsi"/>
+          <w:lang w:val="en-US"/>
+        </w:rPr>
+        <w:t xml:space="preserve">0.1641 </w:t>
+      </w:r>
+      <w:r>
+        <w:rPr>
+          <w:rFonts w:cstheme="minorHAnsi"/>
+          <w:lang w:val="en-US"/>
+        </w:rPr>
+        <w:t>and</w:t>
+      </w:r>
+      <w:r>
+        <w:rPr>
+          <w:rFonts w:cstheme="minorHAnsi"/>
+          <w:lang w:val="en-US"/>
+        </w:rPr>
+        <w:t xml:space="preserve"> 0.8360</w:t>
+      </w:r>
+      <w:r>
+        <w:rPr>
+          <w:rFonts w:cstheme="minorHAnsi"/>
+          <w:lang w:val="en-US"/>
+        </w:rPr>
+        <w:t>,</w:t>
+      </w:r>
+      <w:r>
+        <w:rPr>
+          <w:rFonts w:cstheme="minorHAnsi"/>
+          <w:lang w:val="en-US"/>
+        </w:rPr>
+        <w:t xml:space="preserve"> precision</w:t>
+      </w:r>
+      <w:r>
+        <w:rPr>
+          <w:rFonts w:cstheme="minorHAnsi"/>
+          <w:lang w:val="en-US"/>
+        </w:rPr>
+        <w:t xml:space="preserve"> &amp; recall of</w:t>
+      </w:r>
+      <w:r>
+        <w:rPr>
+          <w:rFonts w:cstheme="minorHAnsi"/>
+          <w:lang w:val="en-US"/>
+        </w:rPr>
+        <w:t xml:space="preserve"> 0.8598 </w:t>
+      </w:r>
+      <w:r>
+        <w:rPr>
+          <w:rFonts w:cstheme="minorHAnsi"/>
+          <w:lang w:val="en-US"/>
+        </w:rPr>
+        <w:t>and</w:t>
+      </w:r>
+      <w:r>
+        <w:rPr>
+          <w:rFonts w:cstheme="minorHAnsi"/>
+          <w:lang w:val="en-US"/>
+        </w:rPr>
+        <w:t xml:space="preserve"> 0.8283</w:t>
+      </w:r>
+    </w:p>
+    <w:p>
+      <w:pPr>
+        <w:rPr>
+          <w:rFonts w:cstheme="minorHAnsi"/>
+          <w:b/>
+          <w:bCs/>
+          <w:lang w:val="en-US"/>
+        </w:rPr>
+      </w:pPr>
+      <w:r>
+        <w:rPr>
+          <w:rFonts w:cstheme="minorHAnsi"/>
+          <w:b/>
+          <w:bCs/>
+          <w:lang w:val="en-US"/>
+        </w:rPr>
+        <w:t>Mean</w:t>
+      </w:r>
+      <w:r>
+        <w:rPr>
+          <w:rFonts w:cstheme="minorHAnsi"/>
+          <w:b/>
+          <w:bCs/>
+          <w:lang w:val="en-US"/>
+        </w:rPr>
+        <w:t>:</w:t>
+      </w:r>
+      <w:r>
+        <w:rPr>
+          <w:rFonts w:cstheme="minorHAnsi"/>
+          <w:lang w:val="en-US"/>
+        </w:rPr>
+        <w:t xml:space="preserve"> Loss &amp; accuracy of 0.1877</w:t>
+      </w:r>
+      <w:r>
+        <w:rPr>
+          <w:rFonts w:cstheme="minorHAnsi"/>
+          <w:lang w:val="en-US"/>
+        </w:rPr>
+        <w:t xml:space="preserve"> </w:t>
+      </w:r>
+      <w:r>
+        <w:rPr>
+          <w:rFonts w:cstheme="minorHAnsi"/>
+          <w:lang w:val="en-US"/>
+        </w:rPr>
+        <w:t>and</w:t>
+      </w:r>
+      <w:r>
+        <w:rPr>
+          <w:rFonts w:cstheme="minorHAnsi"/>
+          <w:lang w:val="en-US"/>
+        </w:rPr>
+        <w:t xml:space="preserve"> 0.8</w:t>
+      </w:r>
+      <w:r>
+        <w:rPr>
+          <w:rFonts w:cstheme="minorHAnsi"/>
+          <w:lang w:val="en-US"/>
+        </w:rPr>
+        <w:t>124,</w:t>
+      </w:r>
+      <w:r>
+        <w:rPr>
+          <w:rFonts w:cstheme="minorHAnsi"/>
+          <w:lang w:val="en-US"/>
+        </w:rPr>
+        <w:t xml:space="preserve"> precision</w:t>
+      </w:r>
+      <w:r>
+        <w:rPr>
+          <w:rFonts w:cstheme="minorHAnsi"/>
+          <w:lang w:val="en-US"/>
+        </w:rPr>
+        <w:t xml:space="preserve"> &amp; recall of</w:t>
+      </w:r>
+      <w:r>
+        <w:rPr>
+          <w:rFonts w:cstheme="minorHAnsi"/>
+          <w:lang w:val="en-US"/>
+        </w:rPr>
+        <w:t xml:space="preserve"> 0.</w:t>
+      </w:r>
+      <w:r>
+        <w:rPr>
+          <w:rFonts w:cstheme="minorHAnsi"/>
+          <w:lang w:val="en-US"/>
+        </w:rPr>
+        <w:t>8391 and</w:t>
+      </w:r>
+      <w:r>
+        <w:rPr>
+          <w:rFonts w:cstheme="minorHAnsi"/>
+          <w:lang w:val="en-US"/>
+        </w:rPr>
+        <w:t xml:space="preserve"> 0.8</w:t>
+      </w:r>
+      <w:r>
+        <w:rPr>
+          <w:rFonts w:cstheme="minorHAnsi"/>
+          <w:lang w:val="en-US"/>
+        </w:rPr>
+        <w:t>035</w:t>
+      </w:r>
+    </w:p>
+    <w:p>
+      <w:pPr>
+        <w:rPr>
+          <w:rFonts w:cstheme="minorHAnsi"/>
+          <w:lang w:val="en-US"/>
+        </w:rPr>
+      </w:pPr>
+      <w:r>
+        <w:rPr>
+          <w:rFonts w:cstheme="minorHAnsi"/>
+          <w:lang w:val="en-US"/>
+        </w:rPr>
+        <w:t>First fold had s</w:t>
+      </w:r>
+      <w:r>
+        <w:rPr>
+          <w:rFonts w:cstheme="minorHAnsi"/>
+          <w:lang w:val="en-US"/>
+        </w:rPr>
+        <w:t>table learning, which converges after about 30 epochs.</w:t>
+      </w:r>
+      <w:r>
+        <w:rPr>
+          <w:rFonts w:cstheme="minorHAnsi"/>
+          <w:lang w:val="en-US"/>
+        </w:rPr>
+        <w:t xml:space="preserve"> S</w:t>
+      </w:r>
+      <w:r>
+        <w:rPr>
+          <w:rFonts w:cstheme="minorHAnsi"/>
+          <w:lang w:val="en-US"/>
+        </w:rPr>
+        <w:t>econd fold overfitte</w:t>
+      </w:r>
+      <w:r>
+        <w:rPr>
+          <w:rFonts w:cstheme="minorHAnsi"/>
+          <w:lang w:val="en-US"/>
+        </w:rPr>
+        <w:t>d</w:t>
+      </w:r>
+      <w:r>
+        <w:rPr>
+          <w:rFonts w:cstheme="minorHAnsi"/>
+          <w:lang w:val="en-US"/>
+        </w:rPr>
+        <w:t xml:space="preserve"> slightly</w:t>
+      </w:r>
+      <w:r>
+        <w:rPr>
+          <w:rFonts w:cstheme="minorHAnsi"/>
+          <w:lang w:val="en-US"/>
+        </w:rPr>
+        <w:t xml:space="preserve">. Third fold had the same behavior as the first fold. </w:t>
       </w:r>
     </w:p>
     <w:p>
@@ -344,11 +850,93 @@
       <w:r>
         <w:rPr>
           <w:rFonts w:cstheme="minorHAnsi"/>
-          <w:b/>
-          <w:bCs/>
-          <w:lang w:val="en-US"/>
-        </w:rPr>
-        <w:t>Lorem ipsum …</w:t>
+          <w:lang w:val="en-US"/>
+        </w:rPr>
+        <w:t>We got the following results: Loss &amp; accuracy of 0.2769</w:t>
+      </w:r>
+      <w:r>
+        <w:rPr>
+          <w:rFonts w:cstheme="minorHAnsi"/>
+          <w:lang w:val="en-US"/>
+        </w:rPr>
+        <w:t xml:space="preserve"> </w:t>
+      </w:r>
+      <w:r>
+        <w:rPr>
+          <w:rFonts w:cstheme="minorHAnsi"/>
+          <w:lang w:val="en-US"/>
+        </w:rPr>
+        <w:t>and</w:t>
+      </w:r>
+      <w:r>
+        <w:rPr>
+          <w:rFonts w:cstheme="minorHAnsi"/>
+          <w:lang w:val="en-US"/>
+        </w:rPr>
+        <w:t xml:space="preserve"> 0</w:t>
+      </w:r>
+      <w:r>
+        <w:rPr>
+          <w:rFonts w:cstheme="minorHAnsi"/>
+          <w:lang w:val="en-US"/>
+        </w:rPr>
+        <w:t>.5035,</w:t>
+      </w:r>
+      <w:r>
+        <w:rPr>
+          <w:rFonts w:cstheme="minorHAnsi"/>
+          <w:lang w:val="en-US"/>
+        </w:rPr>
+        <w:t xml:space="preserve"> precision</w:t>
+      </w:r>
+      <w:r>
+        <w:rPr>
+          <w:rFonts w:cstheme="minorHAnsi"/>
+          <w:lang w:val="en-US"/>
+        </w:rPr>
+        <w:t xml:space="preserve"> &amp; recall of</w:t>
+      </w:r>
+      <w:r>
+        <w:rPr>
+          <w:rFonts w:cstheme="minorHAnsi"/>
+          <w:lang w:val="en-US"/>
+        </w:rPr>
+        <w:t xml:space="preserve"> 0.8</w:t>
+      </w:r>
+      <w:r>
+        <w:rPr>
+          <w:rFonts w:cstheme="minorHAnsi"/>
+          <w:lang w:val="en-US"/>
+        </w:rPr>
+        <w:t>753</w:t>
+      </w:r>
+      <w:r>
+        <w:rPr>
+          <w:rFonts w:cstheme="minorHAnsi"/>
+          <w:lang w:val="en-US"/>
+        </w:rPr>
+        <w:t xml:space="preserve"> </w:t>
+      </w:r>
+      <w:r>
+        <w:rPr>
+          <w:rFonts w:cstheme="minorHAnsi"/>
+          <w:lang w:val="en-US"/>
+        </w:rPr>
+        <w:t>and</w:t>
+      </w:r>
+      <w:r>
+        <w:rPr>
+          <w:rFonts w:cstheme="minorHAnsi"/>
+          <w:lang w:val="en-US"/>
+        </w:rPr>
+        <w:t xml:space="preserve"> 0.</w:t>
+      </w:r>
+      <w:r>
+        <w:rPr>
+          <w:rFonts w:cstheme="minorHAnsi"/>
+          <w:lang w:val="en-US"/>
+        </w:rPr>
+        <w:t>3556.</w:t>
       </w:r>
     </w:p>
     <w:p>
@@ -383,72 +971,369 @@
       <w:pPr>
         <w:rPr>
           <w:rFonts w:cstheme="minorHAnsi"/>
+          <w:lang w:val="en-US"/>
+        </w:rPr>
+      </w:pPr>
+      <w:r>
+        <w:rPr>
+          <w:rFonts w:cstheme="minorHAnsi"/>
           <w:b/>
           <w:bCs/>
           <w:color w:val="4472C4" w:themeColor="accent1"/>
           <w:lang w:val="en-US"/>
         </w:rPr>
-      </w:pPr>
-      <w:r>
-        <w:rPr>
-          <w:rFonts w:cstheme="minorHAnsi"/>
-          <w:b/>
-          <w:bCs/>
+        <w:t xml:space="preserve">Answer) </w:t>
+      </w:r>
+      <w:r>
+        <w:rPr>
+          <w:rFonts w:cstheme="minorHAnsi"/>
+          <w:lang w:val="en-US"/>
+        </w:rPr>
+        <w:t xml:space="preserve">Due to memory issues we could not apply data augmentation to this task and similar to task1 we could only apply 3 folds. The aim was to evaluate if auto-context could improve the dice value when adding posterior probabilities to the training. The training was done on 1800 images and each fold was around 100 epochs. </w:t>
+      </w:r>
+    </w:p>
+    <w:p>
+      <w:pPr>
+        <w:rPr>
+          <w:rFonts w:cstheme="minorHAnsi"/>
+          <w:b/>
+          <w:bCs/>
+          <w:u w:val="single"/>
+          <w:lang w:val="en-US"/>
+        </w:rPr>
+      </w:pPr>
+      <w:r>
+        <w:rPr>
+          <w:rFonts w:cstheme="minorHAnsi"/>
+          <w:b/>
+          <w:bCs/>
+          <w:u w:val="single"/>
+          <w:lang w:val="en-US"/>
+        </w:rPr>
+        <w:t>Step 1</w:t>
+      </w:r>
+    </w:p>
+    <w:p>
+      <w:pPr>
+        <w:rPr>
+          <w:rFonts w:cstheme="minorHAnsi"/>
+          <w:b/>
+          <w:bCs/>
+          <w:lang w:val="en-US"/>
+        </w:rPr>
+      </w:pPr>
+      <w:r>
+        <w:rPr>
+          <w:rFonts w:cstheme="minorHAnsi"/>
+          <w:b/>
+          <w:bCs/>
+          <w:lang w:val="en-US"/>
+        </w:rPr>
+        <w:t>Mean</w:t>
+      </w:r>
+      <w:r>
+        <w:rPr>
+          <w:rFonts w:cstheme="minorHAnsi"/>
+          <w:b/>
+          <w:bCs/>
+          <w:lang w:val="en-US"/>
+        </w:rPr>
+        <w:t>:</w:t>
+      </w:r>
+      <w:r>
+        <w:rPr>
+          <w:rFonts w:cstheme="minorHAnsi"/>
+          <w:lang w:val="en-US"/>
+        </w:rPr>
+        <w:t xml:space="preserve"> Loss &amp; accuracy of 0.</w:t>
+      </w:r>
+      <w:r>
+        <w:rPr>
+          <w:rFonts w:cstheme="minorHAnsi"/>
+          <w:lang w:val="en-US"/>
+        </w:rPr>
+        <w:t>4074</w:t>
+      </w:r>
+      <w:r>
+        <w:rPr>
+          <w:rFonts w:cstheme="minorHAnsi"/>
+          <w:lang w:val="en-US"/>
+        </w:rPr>
+        <w:t xml:space="preserve"> </w:t>
+      </w:r>
+      <w:r>
+        <w:rPr>
+          <w:rFonts w:cstheme="minorHAnsi"/>
+          <w:lang w:val="en-US"/>
+        </w:rPr>
+        <w:t>and</w:t>
+      </w:r>
+      <w:r>
+        <w:rPr>
+          <w:rFonts w:cstheme="minorHAnsi"/>
+          <w:lang w:val="en-US"/>
+        </w:rPr>
+        <w:t xml:space="preserve"> 0.</w:t>
+      </w:r>
+      <w:r>
+        <w:rPr>
+          <w:rFonts w:cstheme="minorHAnsi"/>
+          <w:lang w:val="en-US"/>
+        </w:rPr>
+        <w:t>6045</w:t>
+      </w:r>
+      <w:r>
+        <w:rPr>
+          <w:rFonts w:cstheme="minorHAnsi"/>
+          <w:lang w:val="en-US"/>
+        </w:rPr>
+        <w:t>,</w:t>
+      </w:r>
+      <w:r>
+        <w:rPr>
+          <w:rFonts w:cstheme="minorHAnsi"/>
+          <w:lang w:val="en-US"/>
+        </w:rPr>
+        <w:t xml:space="preserve"> precision</w:t>
+      </w:r>
+      <w:r>
+        <w:rPr>
+          <w:rFonts w:cstheme="minorHAnsi"/>
+          <w:lang w:val="en-US"/>
+        </w:rPr>
+        <w:t xml:space="preserve"> &amp; recall of</w:t>
+      </w:r>
+      <w:r>
+        <w:rPr>
+          <w:rFonts w:cstheme="minorHAnsi"/>
+          <w:lang w:val="en-US"/>
+        </w:rPr>
+        <w:t xml:space="preserve"> 0.</w:t>
+      </w:r>
+      <w:r>
+        <w:rPr>
+          <w:rFonts w:cstheme="minorHAnsi"/>
+          <w:lang w:val="en-US"/>
+        </w:rPr>
+        <w:t>8297</w:t>
+      </w:r>
+      <w:r>
+        <w:rPr>
+          <w:rFonts w:cstheme="minorHAnsi"/>
+          <w:lang w:val="en-US"/>
+        </w:rPr>
+        <w:t xml:space="preserve"> and</w:t>
+      </w:r>
+      <w:r>
+        <w:rPr>
+          <w:rFonts w:cstheme="minorHAnsi"/>
+          <w:lang w:val="en-US"/>
+        </w:rPr>
+        <w:t xml:space="preserve"> 0.</w:t>
+      </w:r>
+      <w:r>
+        <w:rPr>
+          <w:rFonts w:cstheme="minorHAnsi"/>
+          <w:lang w:val="en-US"/>
+        </w:rPr>
+        <w:t>4957</w:t>
+      </w:r>
+    </w:p>
+    <w:p>
+      <w:pPr>
+        <w:rPr>
+          <w:rFonts w:cstheme="minorHAnsi"/>
+          <w:b/>
+          <w:bCs/>
+          <w:u w:val="single"/>
+          <w:lang w:val="en-US"/>
+        </w:rPr>
+      </w:pPr>
+      <w:r>
+        <w:rPr>
+          <w:rFonts w:cstheme="minorHAnsi"/>
+          <w:b/>
+          <w:bCs/>
+          <w:u w:val="single"/>
+          <w:lang w:val="en-US"/>
+        </w:rPr>
+        <w:t>Step 2</w:t>
+      </w:r>
+    </w:p>
+    <w:p>
+      <w:pPr>
+        <w:rPr>
+          <w:rFonts w:cstheme="minorHAnsi"/>
+          <w:b/>
+          <w:bCs/>
+          <w:lang w:val="en-US"/>
+        </w:rPr>
+      </w:pPr>
+      <w:r>
+        <w:rPr>
+          <w:rFonts w:cstheme="minorHAnsi"/>
+          <w:b/>
+          <w:bCs/>
+          <w:lang w:val="en-US"/>
+        </w:rPr>
+        <w:t>Mean</w:t>
+      </w:r>
+      <w:r>
+        <w:rPr>
+          <w:rFonts w:cstheme="minorHAnsi"/>
+          <w:b/>
+          <w:bCs/>
+          <w:lang w:val="en-US"/>
+        </w:rPr>
+        <w:t>:</w:t>
+      </w:r>
+      <w:r>
+        <w:rPr>
+          <w:rFonts w:cstheme="minorHAnsi"/>
+          <w:lang w:val="en-US"/>
+        </w:rPr>
+        <w:t xml:space="preserve"> Loss &amp; accuracy of 0.</w:t>
+      </w:r>
+      <w:r>
+        <w:rPr>
+          <w:rFonts w:cstheme="minorHAnsi"/>
+          <w:lang w:val="en-US"/>
+        </w:rPr>
+        <w:t>4270</w:t>
+      </w:r>
+      <w:r>
+        <w:rPr>
+          <w:rFonts w:cstheme="minorHAnsi"/>
+          <w:lang w:val="en-US"/>
+        </w:rPr>
+        <w:t xml:space="preserve"> </w:t>
+      </w:r>
+      <w:r>
+        <w:rPr>
+          <w:rFonts w:cstheme="minorHAnsi"/>
+          <w:lang w:val="en-US"/>
+        </w:rPr>
+        <w:t>and</w:t>
+      </w:r>
+      <w:r>
+        <w:rPr>
+          <w:rFonts w:cstheme="minorHAnsi"/>
+          <w:lang w:val="en-US"/>
+        </w:rPr>
+        <w:t xml:space="preserve"> 0.</w:t>
+      </w:r>
+      <w:r>
+        <w:rPr>
+          <w:rFonts w:cstheme="minorHAnsi"/>
+          <w:lang w:val="en-US"/>
+        </w:rPr>
+        <w:t>5730</w:t>
+      </w:r>
+      <w:r>
+        <w:rPr>
+          <w:rFonts w:cstheme="minorHAnsi"/>
+          <w:lang w:val="en-US"/>
+        </w:rPr>
+        <w:t>,</w:t>
+      </w:r>
+      <w:r>
+        <w:rPr>
+          <w:rFonts w:cstheme="minorHAnsi"/>
+          <w:lang w:val="en-US"/>
+        </w:rPr>
+        <w:t xml:space="preserve"> precision</w:t>
+      </w:r>
+      <w:r>
+        <w:rPr>
+          <w:rFonts w:cstheme="minorHAnsi"/>
+          <w:lang w:val="en-US"/>
+        </w:rPr>
+        <w:t xml:space="preserve"> &amp; recall of</w:t>
+      </w:r>
+      <w:r>
+        <w:rPr>
+          <w:rFonts w:cstheme="minorHAnsi"/>
+          <w:lang w:val="en-US"/>
+        </w:rPr>
+        <w:t xml:space="preserve"> 0.</w:t>
+      </w:r>
+      <w:r>
+        <w:rPr>
+          <w:rFonts w:cstheme="minorHAnsi"/>
+          <w:lang w:val="en-US"/>
+        </w:rPr>
+        <w:t>8045</w:t>
+      </w:r>
+      <w:r>
+        <w:rPr>
+          <w:rFonts w:cstheme="minorHAnsi"/>
+          <w:lang w:val="en-US"/>
+        </w:rPr>
+        <w:t xml:space="preserve"> and</w:t>
+      </w:r>
+      <w:r>
+        <w:rPr>
+          <w:rFonts w:cstheme="minorHAnsi"/>
+          <w:lang w:val="en-US"/>
+        </w:rPr>
+        <w:t xml:space="preserve"> 0.</w:t>
+      </w:r>
+      <w:r>
+        <w:rPr>
+          <w:rFonts w:cstheme="minorHAnsi"/>
+          <w:lang w:val="en-US"/>
+        </w:rPr>
+        <w:t>4763</w:t>
+      </w:r>
+    </w:p>
+    <w:p>
+      <w:pPr>
+        <w:rPr>
+          <w:rFonts w:cstheme="minorHAnsi"/>
           <w:color w:val="4472C4" w:themeColor="accent1"/>
           <w:lang w:val="en-US"/>
         </w:rPr>
+      </w:pPr>
+    </w:p>
+    <w:p>
+      <w:pPr>
+        <w:rPr>
+          <w:rFonts w:cstheme="minorHAnsi"/>
+          <w:lang w:val="en-US"/>
+        </w:rPr>
+      </w:pPr>
+      <w:r>
+        <w:rPr>
+          <w:rFonts w:cstheme="minorHAnsi"/>
+          <w:b/>
+          <w:bCs/>
+          <w:u w:val="single"/>
+          <w:lang w:val="en-US"/>
+        </w:rPr>
+        <w:lastRenderedPageBreak/>
+        <w:t>Final observations</w:t>
+      </w:r>
+    </w:p>
+    <w:p>
+      <w:pPr>
+        <w:rPr>
+          <w:rFonts w:cstheme="minorHAnsi"/>
+          <w:lang w:val="en-US"/>
+        </w:rPr>
+      </w:pPr>
+      <w:r>
+        <w:rPr>
+          <w:rFonts w:cstheme="minorHAnsi"/>
+          <w:b/>
+          <w:bCs/>
+          <w:color w:val="4472C4" w:themeColor="accent1"/>
+          <w:lang w:val="en-US"/>
+        </w:rPr>
         <w:t xml:space="preserve">Answer) </w:t>
       </w:r>
       <w:r>
         <w:rPr>
           <w:rFonts w:cstheme="minorHAnsi"/>
-          <w:b/>
-          <w:bCs/>
-          <w:lang w:val="en-US"/>
-        </w:rPr>
-        <w:t>Lorem ipsum …</w:t>
-      </w:r>
-    </w:p>
-    <w:p>
-      <w:pPr>
-        <w:rPr>
-          <w:rFonts w:cstheme="minorHAnsi"/>
-          <w:lang w:val="en-US"/>
-        </w:rPr>
-      </w:pPr>
-      <w:r>
-        <w:rPr>
-          <w:rFonts w:cstheme="minorHAnsi"/>
-          <w:b/>
-          <w:bCs/>
-          <w:u w:val="single"/>
-          <w:lang w:val="en-US"/>
-        </w:rPr>
-        <w:t>Final observations</w:t>
-      </w:r>
-    </w:p>
-    <w:p>
-      <w:pPr>
-        <w:rPr>
-          <w:rFonts w:cstheme="minorHAnsi"/>
-          <w:b/>
-          <w:bCs/>
-          <w:lang w:val="en-US"/>
-        </w:rPr>
-      </w:pPr>
-      <w:r>
-        <w:rPr>
-          <w:rFonts w:cstheme="minorHAnsi"/>
-          <w:b/>
-          <w:bCs/>
-          <w:color w:val="4472C4" w:themeColor="accent1"/>
-          <w:lang w:val="en-US"/>
-        </w:rPr>
-        <w:t xml:space="preserve">Answer) </w:t>
-      </w:r>
-      <w:r>
-        <w:rPr>
-          <w:rFonts w:cstheme="minorHAnsi"/>
           <w:lang w:val="en-US"/>
         </w:rPr>
         <w:t xml:space="preserve">According to our results, ordinary data augmentation with a simple U-net, yields the best </w:t>
@@ -465,7 +1350,21 @@
           <w:rFonts w:cstheme="minorHAnsi"/>
           <w:lang w:val="en-US"/>
         </w:rPr>
-        <w:t>. We expected both the weighted dice loss and auto-context to perform better but this was not the case. Because of major memory issues, we could not perform data augmentation on auto-context with all training images. Which of course decreased the performance of the auto-context network</w:t>
+        <w:t xml:space="preserve">. We expected both the weighted dice loss and auto-context to perform better but this was not the case. Because of major memory issues, we could not perform data augmentation on auto-context with all training images. Which </w:t>
+      </w:r>
+      <w:r>
+        <w:rPr>
+          <w:rFonts w:cstheme="minorHAnsi"/>
+          <w:lang w:val="en-US"/>
+        </w:rPr>
+        <w:t>probably</w:t>
+      </w:r>
+      <w:r>
+        <w:rPr>
+          <w:rFonts w:cstheme="minorHAnsi"/>
+          <w:lang w:val="en-US"/>
+        </w:rPr>
+        <w:t xml:space="preserve"> decreased the performance of the auto-context network</w:t>
       </w:r>
       <w:r>
         <w:rPr>
@@ -486,21 +1385,53 @@
           <w:rFonts w:cstheme="minorHAnsi"/>
           <w:lang w:val="en-US"/>
         </w:rPr>
-        <w:t xml:space="preserve"> </w:t>
-      </w:r>
-      <w:r>
-        <w:rPr>
-          <w:rFonts w:cstheme="minorHAnsi"/>
-          <w:lang w:val="en-US"/>
-        </w:rPr>
-        <w:t xml:space="preserve">It was not possible to observe an increase in performance between auto-context steps which would be expected of the algorithm. </w:t>
-      </w:r>
-      <w:r>
-        <w:rPr>
-          <w:rFonts w:cstheme="minorHAnsi"/>
-          <w:lang w:val="en-US"/>
-        </w:rPr>
-        <w:t xml:space="preserve">  </w:t>
+        <w:t xml:space="preserve"> We would have liked to test the auto-context network with data augmentation.</w:t>
+      </w:r>
+    </w:p>
+    <w:p>
+      <w:pPr>
+        <w:rPr>
+          <w:rFonts w:cstheme="minorHAnsi"/>
+          <w:lang w:val="en-US"/>
+        </w:rPr>
+      </w:pPr>
+      <w:r>
+        <w:rPr>
+          <w:rFonts w:cstheme="minorHAnsi"/>
+          <w:lang w:val="en-US"/>
+        </w:rPr>
+        <w:t>It was not possible to observe an increase in performance between auto-context steps which would be expected of the algorithm.</w:t>
+      </w:r>
+      <w:r>
+        <w:rPr>
+          <w:rFonts w:cstheme="minorHAnsi"/>
+          <w:lang w:val="en-US"/>
+        </w:rPr>
+        <w:t xml:space="preserve"> If we would have been able to have more folds, the auto-context network could have performed better than the other networks. This is something we would have liked to test.  </w:t>
+      </w:r>
+    </w:p>
+    <w:p>
+      <w:pPr>
+        <w:rPr>
+          <w:rFonts w:cstheme="minorHAnsi"/>
+          <w:b/>
+          <w:bCs/>
+          <w:lang w:val="en-US"/>
+        </w:rPr>
+      </w:pPr>
+      <w:r>
+        <w:rPr>
+          <w:rFonts w:cstheme="minorHAnsi"/>
+          <w:lang w:val="en-US"/>
+        </w:rPr>
+        <w:t>Despite the above arguments, we are still able to compare auto-context and weighted dice-loss</w:t>
+      </w:r>
+      <w:r>
+        <w:rPr>
+          <w:rFonts w:cstheme="minorHAnsi"/>
+          <w:lang w:val="en-US"/>
+        </w:rPr>
+        <w:t xml:space="preserve"> due to the fact that we could not see improvement in-between steps of the auto-context. This leads us to believe that even if we had added augmentation, we still would not be able to gain any improvement. In this regard, auto-context performed better than weighted dice-loss. Thus, simple u-net with augmentation was the best, followed by auto-context without augmentation and the worst was weighted dice-loss with augmentation. </w:t>
       </w:r>
     </w:p>
     <w:p>
@@ -582,13 +1513,10 @@
     </w:r>
     <w:r>
       <w:tab/>
-      <w:t xml:space="preserve">                                                                                                                                           2020-09-2</w:t>
+      <w:t xml:space="preserve">                                                                                                                                           2020-09-</w:t>
     </w:r>
     <w:r>
-      <w:t>9</w:t>
-    </w:r>
-    <w:r>
-      <w:tab/>
+      <w:t>30</w:t>
     </w:r>
   </w:p>
   <w:p>

</xml_diff>